<commit_message>
made old files/folder defunct, added reduced version of UG16 dhs data
</commit_message>
<xml_diff>
--- a/EcoClustering_Project/R_templates/summary_template.docx
+++ b/EcoClustering_Project/R_templates/summary_template.docx
@@ -38,40 +38,6 @@
       </w:r>
       <w:r>
         <w:t xml:space="preserve">Year</w:t>
-      </w:r>
-    </w:p>
-    <w:p>
-      <w:pPr>
-        <w:pStyle w:val="Author"/>
-      </w:pPr>
-      <w:r>
-        <w:t xml:space="preserve">Andy</w:t>
-      </w:r>
-      <w:r>
-        <w:t xml:space="preserve"> </w:t>
-      </w:r>
-      <w:r>
-        <w:t xml:space="preserve">Kim</w:t>
-      </w:r>
-    </w:p>
-    <w:p>
-      <w:pPr>
-        <w:pStyle w:val="Date"/>
-      </w:pPr>
-      <w:r>
-        <w:t xml:space="preserve">30</w:t>
-      </w:r>
-      <w:r>
-        <w:t xml:space="preserve"> </w:t>
-      </w:r>
-      <w:r>
-        <w:t xml:space="preserve">May,</w:t>
-      </w:r>
-      <w:r>
-        <w:t xml:space="preserve"> </w:t>
-      </w:r>
-      <w:r>
-        <w:t xml:space="preserve">2024</w:t>
       </w:r>
     </w:p>
     <w:bookmarkStart w:id="20" w:name="data-summary"/>
@@ -152,7 +118,7 @@
         <w:t xml:space="preserve"> </w:t>
       </w:r>
       <w:r>
-        <w:t xml:space="preserve">#1</w:t>
+        <w:t xml:space="preserve">1</w:t>
       </w:r>
     </w:p>
     <w:p>
@@ -186,13 +152,13 @@
       </w:r>
     </w:p>
     <w:bookmarkEnd w:id="21"/>
-    <w:bookmarkStart w:id="22" w:name="top-variable-sets-sorted-by-asw"/>
+    <w:bookmarkStart w:id="22" w:name="top-10-variable-sets-sorted-by-asw"/>
     <w:p>
       <w:pPr>
         <w:pStyle w:val="Heading1"/>
       </w:pPr>
       <w:r>
-        <w:t xml:space="preserve">Top Variable Sets (Sorted by ASW)</w:t>
+        <w:t xml:space="preserve">Top 10 Variable Sets (Sorted by ASW)</w:t>
       </w:r>
     </w:p>
     <w:tbl xmlns:w="http://schemas.openxmlformats.org/wordprocessingml/2006/main" xmlns:r="http://schemas.openxmlformats.org/officeDocument/2006/relationships" xmlns:w14="http://schemas.microsoft.com/office/word/2010/wordml" xmlns:wp="http://schemas.openxmlformats.org/drawingml/2006/wordprocessingDrawing" xmlns:a="http://schemas.openxmlformats.org/drawingml/2006/main" xmlns:pic="http://schemas.openxmlformats.org/drawingml/2006/picture">
@@ -248,7 +214,7 @@
                 <w:szCs w:val="22"/>
                 <w:color w:val="000000"/>
               </w:rPr>
-              <w:t xml:space="preserve">Set #</w:t>
+              <w:t xml:space="preserve">Set</w:t>
             </w:r>
           </w:p>
         </w:tc>

</xml_diff>